<commit_message>
Integrated poster script into writeup
</commit_message>
<xml_diff>
--- a/project_writeup.docx
+++ b/project_writeup.docx
@@ -13,13 +13,43 @@
         <w:rPr>
           <w:rFonts w:ascii="Times New Roman" w:hAnsi="Times New Roman" w:cs="Times New Roman"/>
         </w:rPr>
-        <w:t>Whole slide imaging (WSI) involves scanning microscope slides and converting them into high-resolution digital files. In this way, image viewing is more flexible and image transfer is much more efficient. A WSI system consists of the scanner, viewer, and display components. A scanner scans slides and converts them into a standard file format, which can be opened by viewer software and its data converted to color values, which are then sent to the display for pathologists to examine. Currently, only two whole-system WSI devices have been cleared by the FDA. Recently, third-party vendors submitted independent WSI viewer software as alternatives to replace factory viewer components in preapproved devices. The basis of these submissions is that the third-party viewer software should be interoperable with the cleared devices – since the output of a scanner is a standard file format and the input to the display is color values, as long as a viewer can convert the data in the file to color values, it should be able to replace any other viewer, since they are not fundamentally different. However, the results of this study show that this is clearly not the case. Comparing the color data between viewers on the pixel level shows significant color differences between certain viewers.</w:t>
-      </w:r>
-      <w:r>
-        <w:rPr>
-          <w:rFonts w:ascii="Times New Roman" w:hAnsi="Times New Roman" w:cs="Times New Roman"/>
-        </w:rPr>
-        <w:t xml:space="preserve"> </w:t>
+        <w:t xml:space="preserve">Whole slide imaging (WSI) involves scanning microscope slides and converting them into high-resolution digital files. In this way, image viewing is more flexible and image transfer is much more efficient. A WSI system consists of the scanner, viewer, and display components. A scanner scans slides and converts them into a standard file format, which can be opened by viewer software and its data converted to color values, which are then sent to the display for pathologists to examine. Currently, only two whole-system WSI devices have been cleared by the FDA. Recently, third-party vendors submitted independent WSI viewer software as alternatives to replace factory viewer components in preapproved </w:t>
+      </w:r>
+      <w:r>
+        <w:rPr>
+          <w:rFonts w:ascii="Times New Roman" w:hAnsi="Times New Roman" w:cs="Times New Roman"/>
+        </w:rPr>
+        <w:t>devices</w:t>
+      </w:r>
+      <w:r>
+        <w:rPr>
+          <w:rFonts w:ascii="Times New Roman" w:hAnsi="Times New Roman" w:cs="Times New Roman"/>
+        </w:rPr>
+        <w:t>, claiming</w:t>
+      </w:r>
+      <w:r>
+        <w:rPr>
+          <w:rFonts w:ascii="Times New Roman" w:hAnsi="Times New Roman" w:cs="Times New Roman"/>
+        </w:rPr>
+        <w:t xml:space="preserve"> to provide more functionality, better integration with the other medical databa</w:t>
+      </w:r>
+      <w:r>
+        <w:rPr>
+          <w:rFonts w:ascii="Times New Roman" w:hAnsi="Times New Roman" w:cs="Times New Roman"/>
+        </w:rPr>
+        <w:t>ses, or more economical options</w:t>
+      </w:r>
+      <w:r>
+        <w:rPr>
+          <w:rFonts w:ascii="Times New Roman" w:hAnsi="Times New Roman" w:cs="Times New Roman"/>
+        </w:rPr>
+        <w:t>.</w:t>
+      </w:r>
+      <w:r>
+        <w:rPr>
+          <w:rFonts w:ascii="Times New Roman" w:hAnsi="Times New Roman" w:cs="Times New Roman"/>
+        </w:rPr>
+        <w:t xml:space="preserve"> The basis of these submissions is that the third-party viewer software should be interoperable with the cleared devices – since the output of a scanner is a standard file format and the input to the display is color values, as long as a viewer can convert the data in the file to color values, it should be able to replace any other viewer, since they are not fundamentally different. However, the results of this study show that this is clearly not the case. Comparing the color data between viewers on the pixel level shows significant color differences between certain viewers. </w:t>
       </w:r>
     </w:p>
     <w:p>
@@ -41,83 +71,67 @@
         <w:rPr>
           <w:rFonts w:ascii="Times New Roman" w:hAnsi="Times New Roman" w:cs="Times New Roman"/>
         </w:rPr>
-        <w:t xml:space="preserve">To compare viewers, the following procedure was devised. A WSI file produced by a Hamamatsu scanner was opened in four separate viewers, including the factory Hamamatsu viewer, </w:t>
-      </w:r>
-      <w:proofErr w:type="spellStart"/>
-      <w:r>
-        <w:rPr>
-          <w:rFonts w:ascii="Times New Roman" w:hAnsi="Times New Roman" w:cs="Times New Roman"/>
-        </w:rPr>
-        <w:t>NDP.view</w:t>
-      </w:r>
-      <w:proofErr w:type="spellEnd"/>
-      <w:r>
-        <w:rPr>
-          <w:rFonts w:ascii="Times New Roman" w:hAnsi="Times New Roman" w:cs="Times New Roman"/>
-        </w:rPr>
-        <w:t xml:space="preserve"> 2, as well as </w:t>
-      </w:r>
-      <w:proofErr w:type="spellStart"/>
-      <w:r>
-        <w:rPr>
-          <w:rFonts w:ascii="Times New Roman" w:hAnsi="Times New Roman" w:cs="Times New Roman"/>
-        </w:rPr>
-        <w:t>Sedeen</w:t>
-      </w:r>
-      <w:proofErr w:type="spellEnd"/>
-      <w:r>
-        <w:rPr>
-          <w:rFonts w:ascii="Times New Roman" w:hAnsi="Times New Roman" w:cs="Times New Roman"/>
-        </w:rPr>
-        <w:t xml:space="preserve"> from </w:t>
-      </w:r>
-      <w:proofErr w:type="spellStart"/>
-      <w:r>
-        <w:rPr>
-          <w:rFonts w:ascii="Times New Roman" w:hAnsi="Times New Roman" w:cs="Times New Roman"/>
-        </w:rPr>
-        <w:t>Pathcore</w:t>
-      </w:r>
-      <w:proofErr w:type="spellEnd"/>
-      <w:r>
-        <w:rPr>
-          <w:rFonts w:ascii="Times New Roman" w:hAnsi="Times New Roman" w:cs="Times New Roman"/>
-        </w:rPr>
-        <w:t xml:space="preserve">, and two open-source viewers, </w:t>
-      </w:r>
-      <w:proofErr w:type="spellStart"/>
-      <w:r>
-        <w:rPr>
-          <w:rFonts w:ascii="Times New Roman" w:hAnsi="Times New Roman" w:cs="Times New Roman"/>
-        </w:rPr>
-        <w:t>QuPath</w:t>
-      </w:r>
-      <w:proofErr w:type="spellEnd"/>
-      <w:r>
-        <w:rPr>
-          <w:rFonts w:ascii="Times New Roman" w:hAnsi="Times New Roman" w:cs="Times New Roman"/>
-        </w:rPr>
-        <w:t xml:space="preserve"> from Queen’s University Belfast, and ASAP, from </w:t>
-      </w:r>
-      <w:proofErr w:type="spellStart"/>
-      <w:r>
-        <w:rPr>
-          <w:rFonts w:ascii="Times New Roman" w:hAnsi="Times New Roman" w:cs="Times New Roman"/>
-        </w:rPr>
-        <w:t>Radboud</w:t>
-      </w:r>
-      <w:proofErr w:type="spellEnd"/>
-      <w:r>
-        <w:rPr>
-          <w:rFonts w:ascii="Times New Roman" w:hAnsi="Times New Roman" w:cs="Times New Roman"/>
-        </w:rPr>
-        <w:t xml:space="preserve"> University. After adjusting the field of view in each viewer to show the region of interest, screenshots of each viewer were taken using Microsoft Snipping Tool. Snipping Tool captures the digital color data sent to the display, without involving the display, which was verified by a previous study [1]. The screenshots were registered, then scanned pixel by pixel to calculate color difference, as defined by the International Commission on Illumination (CIE). The metric, ΔE, is base</w:t>
-      </w:r>
-      <w:r>
-        <w:rPr>
-          <w:rFonts w:ascii="Times New Roman" w:hAnsi="Times New Roman" w:cs="Times New Roman"/>
-        </w:rPr>
-        <w:t>d on human perception of color.</w:t>
+        <w:t>To compare viewers, the following procedure was devised.</w:t>
+      </w:r>
+      <w:r>
+        <w:rPr>
+          <w:rFonts w:ascii="Times New Roman" w:hAnsi="Times New Roman" w:cs="Times New Roman"/>
+        </w:rPr>
+        <w:t xml:space="preserve"> We chose a WSI file generated by a Hamamatsu scanner as the target. Hamamatsu scanners are not cleared by the FDA for primary diagnosis, but are very popular for research and have been widely used all over the world for many years. This same</w:t>
+      </w:r>
+      <w:r>
+        <w:rPr>
+          <w:rFonts w:ascii="Times New Roman" w:hAnsi="Times New Roman" w:cs="Times New Roman"/>
+        </w:rPr>
+        <w:t xml:space="preserve"> file</w:t>
+      </w:r>
+      <w:r>
+        <w:rPr>
+          <w:rFonts w:ascii="Times New Roman" w:hAnsi="Times New Roman" w:cs="Times New Roman"/>
+        </w:rPr>
+        <w:t xml:space="preserve"> was opened in four separate viewers, including the factory Hamamatsu viewer, NDP.view 2, as well as Sedeen from Pathcore, and two open-source viewers, QuPath from Queen’s University Belfast, and ASAP, from Radboud University. After adjusting the field of view in each viewer to show the region of interest, screenshots of each viewer were taken using Microsoft Snipping Tool. Snipping Tool captures the digital color data sent to the display, without involving the display, which was verified by a previous study [1]. The screenshots were registered, then scanned pixel by pixel to calculate color difference, as defined by the </w:t>
+      </w:r>
+      <w:r>
+        <w:rPr>
+          <w:rFonts w:ascii="Times New Roman" w:hAnsi="Times New Roman" w:cs="Times New Roman"/>
+        </w:rPr>
+        <w:t>International Commission on Illumination (CIE). The metric, ΔE, is based on human perception of color.</w:t>
+      </w:r>
+      <w:r>
+        <w:rPr>
+          <w:rFonts w:ascii="Times New Roman" w:hAnsi="Times New Roman" w:cs="Times New Roman"/>
+        </w:rPr>
+        <w:t xml:space="preserve"> Very roughly speaking, human vision c</w:t>
+      </w:r>
+      <w:r>
+        <w:rPr>
+          <w:rFonts w:ascii="Times New Roman" w:hAnsi="Times New Roman" w:cs="Times New Roman"/>
+        </w:rPr>
+        <w:t xml:space="preserve">an discern the difference of about 2-4 </w:t>
+      </w:r>
+      <w:r>
+        <w:rPr>
+          <w:rFonts w:ascii="Times New Roman" w:hAnsi="Times New Roman" w:cs="Times New Roman"/>
+        </w:rPr>
+        <w:t>Δ</w:t>
+      </w:r>
+      <w:r>
+        <w:rPr>
+          <w:rFonts w:ascii="Times New Roman" w:hAnsi="Times New Roman" w:cs="Times New Roman"/>
+        </w:rPr>
+        <w:t xml:space="preserve">E, and 100 </w:t>
+      </w:r>
+      <w:r>
+        <w:rPr>
+          <w:rFonts w:ascii="Times New Roman" w:hAnsi="Times New Roman" w:cs="Times New Roman"/>
+        </w:rPr>
+        <w:t>Δ</w:t>
+      </w:r>
+      <w:r>
+        <w:rPr>
+          <w:rFonts w:ascii="Times New Roman" w:hAnsi="Times New Roman" w:cs="Times New Roman"/>
+        </w:rPr>
+        <w:t>E is the difference between white and black.</w:t>
       </w:r>
     </w:p>
     <w:p>
@@ -160,11 +174,12 @@
       <w:r>
         <w:rPr>
           <w:rFonts w:ascii="Times New Roman" w:hAnsi="Times New Roman" w:cs="Times New Roman"/>
+          <w:noProof/>
         </w:rPr>
         <mc:AlternateContent>
           <mc:Choice Requires="wpg">
             <w:drawing>
-              <wp:inline distT="0" distB="0" distL="0" distR="0" wp14:anchorId="1CBF99DF" wp14:editId="7D7EB61B">
+              <wp:inline distT="0" distB="0" distL="0" distR="0" wp14:anchorId="3F3523C3" wp14:editId="74A9CE79">
                 <wp:extent cx="5943600" cy="1653546"/>
                 <wp:effectExtent l="38100" t="38100" r="57150" b="3810"/>
                 <wp:docPr id="84" name="Group 83"/>
@@ -300,7 +315,6 @@
                                       <w:sz w:val="18"/>
                                     </w:rPr>
                                   </w:pPr>
-                                  <w:proofErr w:type="spellStart"/>
                                   <w:r>
                                     <w:rPr>
                                       <w:rFonts w:ascii="Helvetica" w:hAnsi="Helvetica" w:cs="Helvetica"/>
@@ -308,17 +322,7 @@
                                       <w:kern w:val="24"/>
                                       <w:sz w:val="18"/>
                                     </w:rPr>
-                                    <w:t>Radboud</w:t>
-                                  </w:r>
-                                  <w:proofErr w:type="spellEnd"/>
-                                  <w:r>
-                                    <w:rPr>
-                                      <w:rFonts w:ascii="Helvetica" w:hAnsi="Helvetica" w:cs="Helvetica"/>
-                                      <w:color w:val="000000" w:themeColor="text1"/>
-                                      <w:kern w:val="24"/>
-                                      <w:sz w:val="18"/>
-                                    </w:rPr>
-                                    <w:t xml:space="preserve"> U</w:t>
+                                    <w:t>Radboud U</w:t>
                                   </w:r>
                                 </w:p>
                               </w:txbxContent>
@@ -627,7 +631,6 @@
                                       <w:sz w:val="18"/>
                                     </w:rPr>
                                   </w:pPr>
-                                  <w:proofErr w:type="spellStart"/>
                                   <w:r>
                                     <w:rPr>
                                       <w:rFonts w:ascii="Helvetica" w:hAnsi="Helvetica" w:cs="Helvetica"/>
@@ -637,7 +640,6 @@
                                     </w:rPr>
                                     <w:t>QuPath</w:t>
                                   </w:r>
-                                  <w:proofErr w:type="spellEnd"/>
                                 </w:p>
                                 <w:p>
                                   <w:pPr>
@@ -791,7 +793,6 @@
                                       <w:sz w:val="18"/>
                                     </w:rPr>
                                   </w:pPr>
-                                  <w:proofErr w:type="spellStart"/>
                                   <w:r>
                                     <w:rPr>
                                       <w:rFonts w:ascii="Helvetica" w:hAnsi="Helvetica" w:cs="Helvetica"/>
@@ -801,7 +802,6 @@
                                     </w:rPr>
                                     <w:t>Sedeen</w:t>
                                   </w:r>
-                                  <w:proofErr w:type="spellEnd"/>
                                 </w:p>
                                 <w:p>
                                   <w:pPr>
@@ -812,7 +812,6 @@
                                       <w:sz w:val="18"/>
                                     </w:rPr>
                                   </w:pPr>
-                                  <w:proofErr w:type="spellStart"/>
                                   <w:r>
                                     <w:rPr>
                                       <w:rFonts w:ascii="Helvetica" w:hAnsi="Helvetica" w:cs="Helvetica"/>
@@ -822,7 +821,6 @@
                                     </w:rPr>
                                     <w:t>PathCore</w:t>
                                   </w:r>
-                                  <w:proofErr w:type="spellEnd"/>
                                 </w:p>
                               </w:txbxContent>
                             </wps:txbx>
@@ -868,7 +866,7 @@
           </mc:Choice>
           <mc:Fallback>
             <w:pict>
-              <v:group id="Group 83" o:spid="_x0000_s1026" style="width:468pt;height:130.2pt;mso-position-horizontal-relative:char;mso-position-vertical-relative:line" coordsize="190951,53083" o:gfxdata="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">
+              <v:group id="Group 83" o:spid="_x0000_s1026" style="width:468pt;height:130.2pt;mso-position-horizontal-relative:char;mso-position-vertical-relative:line" coordsize="190951,53083" o:gfxdata="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&#1